<commit_message>
Docx BNR,  Quelques Molière de plus
</commit_message>
<xml_diff>
--- a/constant_1809_reflexions_wallstein/constant_1809_reflexions_wallstein.docx
+++ b/constant_1809_reflexions_wallstein/constant_1809_reflexions_wallstein.docx
@@ -2,6 +2,10 @@
 <file path=word/document.xml><?xml version="1.0" encoding="utf-8"?>
 <w:document xmlns:w="http://schemas.openxmlformats.org/wordprocessingml/2006/main" xmlns:m="http://schemas.openxmlformats.org/officeDocument/2006/math" xmlns:mc="http://schemas.openxmlformats.org/markup-compatibility/2006" xmlns:o="urn:schemas-microsoft-com:office:office" xmlns:r="http://schemas.openxmlformats.org/officeDocument/2006/relationships" xmlns:v="urn:schemas-microsoft-com:vml" xmlns:w10="urn:schemas-microsoft-com:office:word" xmlns:w14="http://schemas.microsoft.com/office/word/2010/wordml" xmlns:wne="http://schemas.microsoft.com/office/word/2006/wordml" xmlns:wp="http://schemas.openxmlformats.org/drawingml/2006/wordprocessingDrawing" xmlns:wp14="http://schemas.microsoft.com/office/word/2010/wordprocessingDrawing" xmlns:wpc="http://schemas.microsoft.com/office/word/2010/wordprocessingCanvas" xmlns:wpg="http://schemas.microsoft.com/office/word/2010/wordprocessingGroup" xmlns:wpi="http://schemas.microsoft.com/office/word/2010/wordprocessingInk" xmlns:wps="http://schemas.microsoft.com/office/word/2010/wordprocessingShape">
   <w:body>
+    <w:sectPr>
+      <w:footerReference w:type="default" r:id="rId8"/>
+      <w:pgMar w:top="1134" w:right="1134" w:bottom="1350" w:left="1134" w:header="0" w:footer="709" w:gutter="0"/>
+    </w:sectPr>
     <w:p>
       <w:pPr>
         <w:pStyle w:val="term"/>
@@ -993,9 +997,6 @@
         <w:t xml:space="preserve">FIN DES RÉFLEXIONS.</w:t>
       </w:r>
     </w:p>
-    <w:sectPr>
-      <w:pgMar w:top="1418" w:right="567" w:bottom="1418" w:left="851" w:header="0" w:footer="0" w:gutter="0"/>
-    </w:sectPr>
   </w:body>
 </w:document>
 </file>
@@ -1006,7 +1007,7 @@
 
 <file path=word/commentsExtended.xml><?xml version="1.0" encoding="utf-8"?>
 <w15:commentsEx xmlns:wpc="http://schemas.microsoft.com/office/word/2010/wordprocessingCanvas" xmlns:cx="http://schemas.microsoft.com/office/drawing/2014/chartex" xmlns:cx1="http://schemas.microsoft.com/office/drawing/2015/9/8/chartex" xmlns:mc="http://schemas.openxmlformats.org/markup-compatibility/2006" xmlns:o="urn:schemas-microsoft-com:office:office" xmlns:r="http://schemas.openxmlformats.org/officeDocument/2006/relationships" xmlns:m="http://schemas.openxmlformats.org/officeDocument/2006/math" xmlns:v="urn:schemas-microsoft-com:vml" xmlns:wp14="http://schemas.microsoft.com/office/word/2010/wordprocessingDrawing" xmlns:wp="http://schemas.openxmlformats.org/drawingml/2006/wordprocessingDrawing" xmlns:w10="urn:schemas-microsoft-com:office:word" xmlns:w="http://schemas.openxmlformats.org/wordprocessingml/2006/main" xmlns:w14="http://schemas.microsoft.com/office/word/2010/wordml" xmlns:w15="http://schemas.microsoft.com/office/word/2012/wordml" xmlns:w16se="http://schemas.microsoft.com/office/word/2015/wordml/symex" xmlns:wpg="http://schemas.microsoft.com/office/word/2010/wordprocessingGroup" xmlns:wpi="http://schemas.microsoft.com/office/word/2010/wordprocessingInk" xmlns:wne="http://schemas.microsoft.com/office/word/2006/wordml" xmlns:wps="http://schemas.microsoft.com/office/word/2010/wordprocessingShape" mc:Ignorable="w14 w15 w16se wp14">
-  <w15:commentEx w15:paraId="339BA56E" w15:done="0"/>
+  <w15:commentEx w15:paraId="4BE32C1F" w15:done="0"/>
 </w15:commentsEx>
 </file>
 
@@ -1035,6 +1036,41 @@
 </w:endnotes>
 </file>
 
+<file path=word/footer1.xml><?xml version="1.0" encoding="utf-8"?>
+<w:ftr xmlns:wpc="http://schemas.microsoft.com/office/word/2010/wordprocessingCanvas" xmlns:cx="http://schemas.microsoft.com/office/drawing/2014/chartex" xmlns:cx1="http://schemas.microsoft.com/office/drawing/2015/9/8/chartex" xmlns:mc="http://schemas.openxmlformats.org/markup-compatibility/2006" xmlns:o="urn:schemas-microsoft-com:office:office" xmlns:r="http://schemas.openxmlformats.org/officeDocument/2006/relationships" xmlns:m="http://schemas.openxmlformats.org/officeDocument/2006/math" xmlns:v="urn:schemas-microsoft-com:vml" xmlns:wp14="http://schemas.microsoft.com/office/word/2010/wordprocessingDrawing" xmlns:wp="http://schemas.openxmlformats.org/drawingml/2006/wordprocessingDrawing" xmlns:w10="urn:schemas-microsoft-com:office:word" xmlns:w="http://schemas.openxmlformats.org/wordprocessingml/2006/main" xmlns:w14="http://schemas.microsoft.com/office/word/2010/wordml" xmlns:w15="http://schemas.microsoft.com/office/word/2012/wordml" xmlns:w16se="http://schemas.microsoft.com/office/word/2015/wordml/symex" xmlns:wpg="http://schemas.microsoft.com/office/word/2010/wordprocessingGroup" xmlns:wpi="http://schemas.microsoft.com/office/word/2010/wordprocessingInk" xmlns:wne="http://schemas.microsoft.com/office/word/2006/wordml" xmlns:wps="http://schemas.microsoft.com/office/word/2010/wordprocessingShape" mc:Ignorable="w14 w15 w16se wp14">
+  <w:p>
+    <w:pPr>
+      <w:pStyle w:val="Pieddepage"/>
+    </w:pPr>
+    <w:r>
+      <w:tab/>
+      <w:t>– </w:t>
+    </w:r>
+    <w:r>
+      <w:fldChar w:fldCharType="begin"/>
+    </w:r>
+    <w:r>
+      <w:instrText>PAGE</w:instrText>
+    </w:r>
+    <w:r>
+      <w:fldChar w:fldCharType="separate"/>
+    </w:r>
+    <w:r>
+      <w:rPr>
+        <w:noProof/>
+      </w:rPr>
+      <w:t>1</w:t>
+    </w:r>
+    <w:r>
+      <w:fldChar w:fldCharType="end"/>
+    </w:r>
+    <w:r>
+      <w:t> –</w:t>
+    </w:r>
+  </w:p>
+</w:ftr>
+</file>
+
 <file path=word/footnotes.xml><?xml version="1.0" encoding="utf-8"?>
 <w:footnotes xmlns:w="http://schemas.openxmlformats.org/wordprocessingml/2006/main" xmlns:wpc="http://schemas.microsoft.com/office/word/2010/wordprocessingCanvas" xmlns:cx="http://schemas.microsoft.com/office/drawing/2014/chartex" xmlns:cx1="http://schemas.microsoft.com/office/drawing/2015/9/8/chartex" xmlns:mc="http://schemas.openxmlformats.org/markup-compatibility/2006" xmlns:o="urn:schemas-microsoft-com:office:office" xmlns:r="http://schemas.openxmlformats.org/officeDocument/2006/relationships" xmlns:m="http://schemas.openxmlformats.org/officeDocument/2006/math" xmlns:v="urn:schemas-microsoft-com:vml" xmlns:wp14="http://schemas.microsoft.com/office/word/2010/wordprocessingDrawing" xmlns:wp="http://schemas.openxmlformats.org/drawingml/2006/wordprocessingDrawing" xmlns:w10="urn:schemas-microsoft-com:office:word" xmlns:w14="http://schemas.microsoft.com/office/word/2010/wordml" xmlns:w15="http://schemas.microsoft.com/office/word/2012/wordml" xmlns:w16se="http://schemas.microsoft.com/office/word/2015/wordml/symex" xmlns:wpg="http://schemas.microsoft.com/office/word/2010/wordprocessingGroup" xmlns:wpi="http://schemas.microsoft.com/office/word/2010/wordprocessingInk" xmlns:wne="http://schemas.microsoft.com/office/word/2006/wordml" xmlns:wps="http://schemas.microsoft.com/office/word/2010/wordprocessingShape" mc:Ignorable="w14 w15 w16se wp14">
   <w:footnote w:type="separator" w:id="-1">
@@ -1105,6 +1141,137 @@
     </w:p>
   </w:footnote>
 </w:footnotes>
+</file>
+
+<file path=word/numbering.xml><?xml version="1.0" encoding="utf-8"?>
+<w:numbering xmlns:wpc="http://schemas.microsoft.com/office/word/2010/wordprocessingCanvas" xmlns:cx="http://schemas.microsoft.com/office/drawing/2014/chartex" xmlns:cx1="http://schemas.microsoft.com/office/drawing/2015/9/8/chartex" xmlns:mc="http://schemas.openxmlformats.org/markup-compatibility/2006" xmlns:o="urn:schemas-microsoft-com:office:office" xmlns:r="http://schemas.openxmlformats.org/officeDocument/2006/relationships" xmlns:m="http://schemas.openxmlformats.org/officeDocument/2006/math" xmlns:v="urn:schemas-microsoft-com:vml" xmlns:wp14="http://schemas.microsoft.com/office/word/2010/wordprocessingDrawing" xmlns:wp="http://schemas.openxmlformats.org/drawingml/2006/wordprocessingDrawing" xmlns:w10="urn:schemas-microsoft-com:office:word" xmlns:w="http://schemas.openxmlformats.org/wordprocessingml/2006/main" xmlns:w14="http://schemas.microsoft.com/office/word/2010/wordml" xmlns:w15="http://schemas.microsoft.com/office/word/2012/wordml" xmlns:w16se="http://schemas.microsoft.com/office/word/2015/wordml/symex" xmlns:wpg="http://schemas.microsoft.com/office/word/2010/wordprocessingGroup" xmlns:wpi="http://schemas.microsoft.com/office/word/2010/wordprocessingInk" xmlns:wne="http://schemas.microsoft.com/office/word/2006/wordml" xmlns:wps="http://schemas.microsoft.com/office/word/2010/wordprocessingShape" mc:Ignorable="w14 w15 w16se wp14">
+  <w:abstractNum w:abstractNumId="0" w15:restartNumberingAfterBreak="0">
+    <w:nsid w:val="1E3D423E"/>
+    <w:multiLevelType w:val="multilevel"/>
+    <w:tmpl w:val="FEDE308A"/>
+    <w:lvl w:ilvl="0">
+      <w:start w:val="1"/>
+      <w:numFmt w:val="none"/>
+      <w:suff w:val="nothing"/>
+      <w:lvlText w:val=""/>
+      <w:lvlJc w:val="left"/>
+      <w:pPr>
+        <w:tabs>
+          <w:tab w:val="num" w:pos="0"/>
+        </w:tabs>
+        <w:ind w:left="0" w:firstLine="0"/>
+      </w:pPr>
+    </w:lvl>
+    <w:lvl w:ilvl="1">
+      <w:start w:val="1"/>
+      <w:numFmt w:val="none"/>
+      <w:suff w:val="nothing"/>
+      <w:lvlText w:val=""/>
+      <w:lvlJc w:val="left"/>
+      <w:pPr>
+        <w:tabs>
+          <w:tab w:val="num" w:pos="0"/>
+        </w:tabs>
+        <w:ind w:left="0" w:firstLine="0"/>
+      </w:pPr>
+    </w:lvl>
+    <w:lvl w:ilvl="2">
+      <w:start w:val="1"/>
+      <w:numFmt w:val="none"/>
+      <w:suff w:val="nothing"/>
+      <w:lvlText w:val=""/>
+      <w:lvlJc w:val="left"/>
+      <w:pPr>
+        <w:tabs>
+          <w:tab w:val="num" w:pos="0"/>
+        </w:tabs>
+        <w:ind w:left="0" w:firstLine="0"/>
+      </w:pPr>
+    </w:lvl>
+    <w:lvl w:ilvl="3">
+      <w:start w:val="1"/>
+      <w:numFmt w:val="none"/>
+      <w:suff w:val="nothing"/>
+      <w:lvlText w:val=""/>
+      <w:lvlJc w:val="left"/>
+      <w:pPr>
+        <w:tabs>
+          <w:tab w:val="num" w:pos="0"/>
+        </w:tabs>
+        <w:ind w:left="0" w:firstLine="0"/>
+      </w:pPr>
+    </w:lvl>
+    <w:lvl w:ilvl="4">
+      <w:start w:val="1"/>
+      <w:numFmt w:val="none"/>
+      <w:suff w:val="nothing"/>
+      <w:lvlText w:val=""/>
+      <w:lvlJc w:val="left"/>
+      <w:pPr>
+        <w:tabs>
+          <w:tab w:val="num" w:pos="0"/>
+        </w:tabs>
+        <w:ind w:left="0" w:firstLine="0"/>
+      </w:pPr>
+    </w:lvl>
+    <w:lvl w:ilvl="5">
+      <w:start w:val="1"/>
+      <w:numFmt w:val="none"/>
+      <w:suff w:val="nothing"/>
+      <w:lvlText w:val=""/>
+      <w:lvlJc w:val="left"/>
+      <w:pPr>
+        <w:tabs>
+          <w:tab w:val="num" w:pos="0"/>
+        </w:tabs>
+        <w:ind w:left="0" w:firstLine="0"/>
+      </w:pPr>
+    </w:lvl>
+    <w:lvl w:ilvl="6">
+      <w:start w:val="1"/>
+      <w:numFmt w:val="none"/>
+      <w:suff w:val="nothing"/>
+      <w:lvlText w:val=""/>
+      <w:lvlJc w:val="left"/>
+      <w:pPr>
+        <w:tabs>
+          <w:tab w:val="num" w:pos="0"/>
+        </w:tabs>
+        <w:ind w:left="0" w:firstLine="0"/>
+      </w:pPr>
+    </w:lvl>
+    <w:lvl w:ilvl="7">
+      <w:start w:val="1"/>
+      <w:numFmt w:val="none"/>
+      <w:suff w:val="nothing"/>
+      <w:lvlText w:val=""/>
+      <w:lvlJc w:val="left"/>
+      <w:pPr>
+        <w:tabs>
+          <w:tab w:val="num" w:pos="0"/>
+        </w:tabs>
+        <w:ind w:left="0" w:firstLine="0"/>
+      </w:pPr>
+    </w:lvl>
+    <w:lvl w:ilvl="8">
+      <w:start w:val="1"/>
+      <w:numFmt w:val="none"/>
+      <w:pStyle w:val="Titre10"/>
+      <w:suff w:val="nothing"/>
+      <w:lvlText w:val=""/>
+      <w:lvlJc w:val="left"/>
+      <w:pPr>
+        <w:tabs>
+          <w:tab w:val="num" w:pos="0"/>
+        </w:tabs>
+        <w:ind w:left="0" w:firstLine="0"/>
+      </w:pPr>
+    </w:lvl>
+  </w:abstractNum>
+  <w:num w:numId="1">
+    <w:abstractNumId w:val="0"/>
+  </w:num>
+</w:numbering>
 </file>
 
 <file path=word/styles.xml><?xml version="1.0" encoding="utf-8"?>
@@ -1498,14 +1665,14 @@
   <w:style w:type="paragraph" w:default="1" w:styleId="Normal">
     <w:name w:val="Normal"/>
     <w:qFormat/>
-    <w:rsid w:val="00472E6E"/>
+    <w:rsid w:val="00D226BD"/>
     <w:pPr>
       <w:suppressLineNumbers/>
       <w:spacing w:line="312" w:lineRule="auto"/>
     </w:pPr>
     <w:rPr>
-      <w:rFonts w:ascii="Helvetica;Arial;sans-serif" w:hAnsi="Helvetica;Arial;sans-serif"/>
-      <w:sz w:val="24"/>
+      <w:rFonts w:ascii="Amasis30" w:hAnsi="Amasis30"/>
+      <w:sz w:val="36"/>
     </w:rPr>
   </w:style>
   <w:style w:type="paragraph" w:styleId="Titre1">
@@ -1523,9 +1690,9 @@
       <w:outlineLvl w:val="0"/>
     </w:pPr>
     <w:rPr>
-      <w:rFonts w:ascii="Trebuchet MS" w:hAnsi="Trebuchet MS"/>
+      <w:rFonts w:ascii="Arial" w:hAnsi="Arial"/>
       <w:b/>
-      <w:sz w:val="36"/>
+      <w:sz w:val="48"/>
     </w:rPr>
   </w:style>
   <w:style w:type="paragraph" w:styleId="Titre2">
@@ -1533,7 +1700,7 @@
     <w:basedOn w:val="Normal"/>
     <w:next w:val="Normal"/>
     <w:qFormat/>
-    <w:rsid w:val="00ED1DAF"/>
+    <w:rsid w:val="00CF4A86"/>
     <w:pPr>
       <w:keepNext/>
       <w:keepLines/>
@@ -1541,12 +1708,12 @@
         <w:tab w:val="left" w:pos="0"/>
       </w:tabs>
       <w:spacing w:before="567" w:after="425" w:line="288" w:lineRule="auto"/>
+      <w:jc w:val="center"/>
       <w:outlineLvl w:val="1"/>
     </w:pPr>
     <w:rPr>
-      <w:rFonts w:ascii="Trebuchet MS" w:hAnsi="Trebuchet MS"/>
-      <w:b/>
-      <w:sz w:val="32"/>
+      <w:rFonts w:ascii="Arial" w:hAnsi="Arial"/>
+      <w:sz w:val="48"/>
     </w:rPr>
   </w:style>
   <w:style w:type="paragraph" w:styleId="Titre3">
@@ -1720,9 +1887,12 @@
   </w:style>
   <w:style w:type="character" w:customStyle="1" w:styleId="FootnoteCharacters">
     <w:name w:val="Footnote Characters"/>
+    <w:basedOn w:val="Policepardfaut"/>
+    <w:uiPriority w:val="99"/>
+    <w:semiHidden/>
     <w:unhideWhenUsed/>
     <w:qFormat/>
-    <w:rsid w:val="00D101A6"/>
+    <w:rsid w:val="00884821"/>
     <w:rPr>
       <w:vertAlign w:val="superscript"/>
     </w:rPr>
@@ -1734,6 +1904,7 @@
     <w:rPr>
       <w:i/>
       <w:color w:val="auto"/>
+      <w:sz w:val="36"/>
     </w:rPr>
   </w:style>
   <w:style w:type="character" w:customStyle="1" w:styleId="alert">
@@ -1842,8 +2013,9 @@
     <w:qFormat/>
     <w:rsid w:val="00472E6E"/>
     <w:rPr>
-      <w:rFonts w:ascii="Georgia" w:hAnsi="Georgia"/>
+      <w:rFonts w:ascii="Arial" w:hAnsi="Arial"/>
       <w:color w:val="ED7D31" w:themeColor="accent2"/>
+      <w:sz w:val="36"/>
       <w:u w:val="none"/>
     </w:rPr>
   </w:style>
@@ -1853,8 +2025,10 @@
     <w:qFormat/>
     <w:rsid w:val="006F24A7"/>
     <w:rPr>
+      <w:rFonts w:ascii="Arial" w:hAnsi="Arial"/>
       <w:i/>
       <w:color w:val="44546A" w:themeColor="text2"/>
+      <w:sz w:val="36"/>
       <w:lang w:val="fr-FR"/>
     </w:rPr>
   </w:style>
@@ -1898,7 +2072,21 @@
     <w:name w:val="Caractères de numérotation verticale"/>
     <w:qFormat/>
     <w:rPr>
-      <w:eastAsianLayout w:id="-1713165312" w:vert="1"/>
+      <w:eastAsianLayout w:id="-1705717759" w:vert="1"/>
+    </w:rPr>
+  </w:style>
+  <w:style w:type="character" w:customStyle="1" w:styleId="TextedebullesCar1">
+    <w:name w:val="Texte de bulles Car1"/>
+    <w:basedOn w:val="Policepardfaut"/>
+    <w:link w:val="Textedebulles"/>
+    <w:uiPriority w:val="99"/>
+    <w:semiHidden/>
+    <w:qFormat/>
+    <w:rsid w:val="00884821"/>
+    <w:rPr>
+      <w:rFonts w:ascii="Segoe UI" w:hAnsi="Segoe UI" w:cs="Segoe UI"/>
+      <w:sz w:val="18"/>
+      <w:szCs w:val="18"/>
     </w:rPr>
   </w:style>
   <w:style w:type="paragraph" w:styleId="Titre">
@@ -1919,6 +2107,7 @@
   <w:style w:type="paragraph" w:styleId="Corpsdetexte">
     <w:name w:val="Body Text"/>
     <w:basedOn w:val="Normal"/>
+    <w:link w:val="CorpsdetexteCar"/>
     <w:rsid w:val="00E05B8C"/>
     <w:pPr>
       <w:ind w:firstLine="284"/>
@@ -1953,22 +2142,18 @@
       <w:rFonts w:cs="Lohit Devanagari"/>
     </w:rPr>
   </w:style>
-  <w:style w:type="paragraph" w:customStyle="1" w:styleId="Titre10">
-    <w:name w:val="Titre1"/>
-    <w:basedOn w:val="Normal"/>
-    <w:next w:val="Corpsdetexte"/>
-    <w:qFormat/>
-    <w:rsid w:val="00ED1DAF"/>
-    <w:pPr>
-      <w:keepNext/>
-      <w:spacing w:before="240" w:after="480" w:line="360" w:lineRule="auto"/>
+  <w:style w:type="paragraph" w:customStyle="1" w:styleId="titlePart">
+    <w:name w:val="&lt;titlePart&gt;"/>
+    <w:basedOn w:val="Normal"/>
+    <w:link w:val="titlePartCar"/>
+    <w:qFormat/>
+    <w:rsid w:val="00440E8B"/>
+    <w:pPr>
       <w:jc w:val="center"/>
     </w:pPr>
     <w:rPr>
-      <w:rFonts w:ascii="Trebuchet MS" w:eastAsia="Microsoft YaHei" w:hAnsi="Trebuchet MS" w:cs="Mangal"/>
       <w:b/>
-      <w:sz w:val="40"/>
-      <w:szCs w:val="28"/>
+      <w:sz w:val="48"/>
     </w:rPr>
   </w:style>
   <w:style w:type="paragraph" w:customStyle="1" w:styleId="bibl">
@@ -2077,9 +2262,6 @@
       <w:spacing w:line="264" w:lineRule="auto"/>
       <w:textAlignment w:val="baseline"/>
     </w:pPr>
-    <w:rPr>
-      <w:sz w:val="22"/>
-    </w:rPr>
   </w:style>
   <w:style w:type="paragraph" w:customStyle="1" w:styleId="quote">
     <w:name w:val="&lt;quote&gt;"/>
@@ -2109,23 +2291,30 @@
     <w:basedOn w:val="Normal"/>
     <w:next w:val="Normal"/>
     <w:qFormat/>
-    <w:rsid w:val="009A172D"/>
+    <w:rsid w:val="009F379D"/>
     <w:pPr>
       <w:spacing w:before="120" w:after="60" w:line="240" w:lineRule="auto"/>
-      <w:ind w:left="1418"/>
-    </w:pPr>
+      <w:jc w:val="center"/>
+    </w:pPr>
+    <w:rPr>
+      <w:rFonts w:ascii="Arial" w:hAnsi="Arial"/>
+      <w:sz w:val="30"/>
+    </w:rPr>
   </w:style>
   <w:style w:type="paragraph" w:customStyle="1" w:styleId="stage">
     <w:name w:val="&lt;stage&gt;"/>
     <w:basedOn w:val="Normal"/>
     <w:next w:val="Normal"/>
     <w:qFormat/>
-    <w:rsid w:val="00505BFE"/>
+    <w:rsid w:val="00E06B93"/>
     <w:pPr>
       <w:spacing w:before="120" w:after="120"/>
-    </w:pPr>
-    <w:rPr>
+      <w:jc w:val="both"/>
+    </w:pPr>
+    <w:rPr>
+      <w:rFonts w:ascii="Arial" w:hAnsi="Arial"/>
       <w:i/>
+      <w:sz w:val="30"/>
     </w:rPr>
   </w:style>
   <w:style w:type="paragraph" w:styleId="Notedebasdepage">
@@ -2137,7 +2326,7 @@
     </w:pPr>
     <w:rPr>
       <w:rFonts w:ascii="Arial" w:hAnsi="Arial"/>
-      <w:sz w:val="20"/>
+      <w:sz w:val="30"/>
     </w:rPr>
   </w:style>
   <w:style w:type="paragraph" w:customStyle="1" w:styleId="label">
@@ -2166,6 +2355,7 @@
   <w:style w:type="paragraph" w:customStyle="1" w:styleId="p">
     <w:name w:val="&lt;p&gt;"/>
     <w:basedOn w:val="Corpsdetexte"/>
+    <w:link w:val="pCar"/>
     <w:qFormat/>
     <w:rsid w:val="00C26F5A"/>
     <w:rPr>
@@ -2191,6 +2381,7 @@
     <w:rPr>
       <w:rFonts w:ascii="Arial" w:eastAsia="Lucida Sans Unicode" w:hAnsi="Arial" w:cs="Mangal"/>
       <w:color w:val="00000A"/>
+      <w:sz w:val="20"/>
     </w:rPr>
   </w:style>
   <w:style w:type="paragraph" w:customStyle="1" w:styleId="epigraph">
@@ -2207,7 +2398,7 @@
     </w:pPr>
     <w:rPr>
       <w:iCs/>
-      <w:sz w:val="22"/>
+      <w:sz w:val="32"/>
     </w:rPr>
   </w:style>
   <w:style w:type="paragraph" w:customStyle="1" w:styleId="note">
@@ -2305,6 +2496,64 @@
     <w:basedOn w:val="p"/>
     <w:qFormat/>
     <w:rsid w:val="00211A42"/>
+  </w:style>
+  <w:style w:type="paragraph" w:styleId="Textedebulles">
+    <w:name w:val="Balloon Text"/>
+    <w:basedOn w:val="Normal"/>
+    <w:link w:val="TextedebullesCar1"/>
+    <w:uiPriority w:val="99"/>
+    <w:semiHidden/>
+    <w:unhideWhenUsed/>
+    <w:qFormat/>
+    <w:rsid w:val="00884821"/>
+    <w:pPr>
+      <w:spacing w:line="240" w:lineRule="auto"/>
+    </w:pPr>
+    <w:rPr>
+      <w:rFonts w:ascii="Segoe UI" w:hAnsi="Segoe UI" w:cs="Segoe UI"/>
+      <w:sz w:val="18"/>
+      <w:szCs w:val="18"/>
+    </w:rPr>
+  </w:style>
+  <w:style w:type="paragraph" w:customStyle="1" w:styleId="Titre10">
+    <w:name w:val="Titre 10"/>
+    <w:basedOn w:val="Normal"/>
+    <w:next w:val="Corpsdetexte"/>
+    <w:qFormat/>
+    <w:pPr>
+      <w:numPr>
+        <w:ilvl w:val="8"/>
+        <w:numId w:val="1"/>
+      </w:numPr>
+      <w:spacing w:before="60" w:after="60"/>
+      <w:outlineLvl w:val="8"/>
+    </w:pPr>
+    <w:rPr>
+      <w:b/>
+      <w:bCs/>
+      <w:sz w:val="27"/>
+      <w:szCs w:val="15"/>
+    </w:rPr>
+  </w:style>
+  <w:style w:type="paragraph" w:customStyle="1" w:styleId="En-tteetpieddepage">
+    <w:name w:val="En-tête et pied de page"/>
+    <w:basedOn w:val="Normal"/>
+    <w:qFormat/>
+    <w:pPr>
+      <w:tabs>
+        <w:tab w:val="center" w:pos="4819"/>
+        <w:tab w:val="right" w:pos="9638"/>
+      </w:tabs>
+    </w:pPr>
+  </w:style>
+  <w:style w:type="paragraph" w:styleId="Pieddepage">
+    <w:name w:val="footer"/>
+    <w:basedOn w:val="En-tteetpieddepage"/>
+    <w:rsid w:val="001D6AF7"/>
+    <w:rPr>
+      <w:rFonts w:ascii="Arial" w:hAnsi="Arial"/>
+      <w:sz w:val="24"/>
+    </w:rPr>
   </w:style>
   <w:style w:type="table" w:styleId="Grilledutableau">
     <w:name w:val="Table Grid"/>
@@ -2323,45 +2572,149 @@
       </w:tblBorders>
     </w:tblPr>
   </w:style>
-  <w:style w:type="paragraph" w:styleId="Textedebulles">
-    <w:name w:val="Balloon Text"/>
-    <w:basedOn w:val="Normal"/>
-    <w:link w:val="TextedebullesCar1"/>
+  <w:style w:type="paragraph" w:styleId="En-tte">
+    <w:name w:val="header"/>
+    <w:basedOn w:val="Normal"/>
+    <w:link w:val="En-tteCar"/>
     <w:uiPriority w:val="99"/>
-    <w:semiHidden/>
     <w:unhideWhenUsed/>
-    <w:rsid w:val="00884821"/>
-    <w:pPr>
+    <w:rsid w:val="001D6AF7"/>
+    <w:pPr>
+      <w:tabs>
+        <w:tab w:val="center" w:pos="4536"/>
+        <w:tab w:val="right" w:pos="9072"/>
+      </w:tabs>
       <w:spacing w:line="240" w:lineRule="auto"/>
     </w:pPr>
-    <w:rPr>
-      <w:rFonts w:ascii="Segoe UI" w:hAnsi="Segoe UI" w:cs="Segoe UI"/>
-      <w:sz w:val="18"/>
-      <w:szCs w:val="18"/>
-    </w:rPr>
-  </w:style>
-  <w:style w:type="character" w:customStyle="1" w:styleId="TextedebullesCar1">
-    <w:name w:val="Texte de bulles Car1"/>
+  </w:style>
+  <w:style w:type="character" w:customStyle="1" w:styleId="En-tteCar">
+    <w:name w:val="En-tête Car"/>
     <w:basedOn w:val="Policepardfaut"/>
-    <w:link w:val="Textedebulles"/>
+    <w:link w:val="En-tte"/>
     <w:uiPriority w:val="99"/>
-    <w:semiHidden/>
-    <w:rsid w:val="00884821"/>
-    <w:rPr>
-      <w:rFonts w:ascii="Segoe UI" w:hAnsi="Segoe UI" w:cs="Segoe UI"/>
-      <w:sz w:val="18"/>
-      <w:szCs w:val="18"/>
-    </w:rPr>
-  </w:style>
-  <w:style w:type="character" w:styleId="Appelnotedebasdep">
-    <w:name w:val="footnote reference"/>
+    <w:rsid w:val="001D6AF7"/>
+    <w:rPr>
+      <w:rFonts w:ascii="Amasis30" w:hAnsi="Amasis30"/>
+      <w:sz w:val="36"/>
+    </w:rPr>
+  </w:style>
+  <w:style w:type="paragraph" w:customStyle="1" w:styleId="docAuthor">
+    <w:name w:val="&lt;docAuthor&gt;"/>
+    <w:basedOn w:val="titlePart"/>
+    <w:link w:val="docAuthorCar"/>
+    <w:qFormat/>
+    <w:rsid w:val="00440E8B"/>
+    <w:rPr>
+      <w:b w:val="0"/>
+    </w:rPr>
+  </w:style>
+  <w:style w:type="character" w:customStyle="1" w:styleId="titlePartCar">
+    <w:name w:val="&lt;titlePart&gt; Car"/>
     <w:basedOn w:val="Policepardfaut"/>
-    <w:uiPriority w:val="99"/>
-    <w:semiHidden/>
-    <w:unhideWhenUsed/>
-    <w:rsid w:val="00884821"/>
-    <w:rPr>
-      <w:vertAlign w:val="superscript"/>
+    <w:link w:val="titlePart"/>
+    <w:rsid w:val="00440E8B"/>
+    <w:rPr>
+      <w:rFonts w:ascii="Amasis30" w:hAnsi="Amasis30"/>
+      <w:b/>
+      <w:sz w:val="48"/>
+    </w:rPr>
+  </w:style>
+  <w:style w:type="paragraph" w:customStyle="1" w:styleId="docImprint">
+    <w:name w:val="&lt;docImprint&gt;"/>
+    <w:link w:val="docImprintCar"/>
+    <w:qFormat/>
+    <w:rsid w:val="00440E8B"/>
+    <w:pPr>
+      <w:jc w:val="center"/>
+    </w:pPr>
+    <w:rPr>
+      <w:rFonts w:ascii="Amasis30" w:hAnsi="Amasis30"/>
+      <w:sz w:val="30"/>
+    </w:rPr>
+  </w:style>
+  <w:style w:type="character" w:customStyle="1" w:styleId="docAuthorCar">
+    <w:name w:val="&lt;docAuthor&gt; Car"/>
+    <w:basedOn w:val="titlePartCar"/>
+    <w:link w:val="docAuthor"/>
+    <w:rsid w:val="00440E8B"/>
+    <w:rPr>
+      <w:rFonts w:ascii="Amasis30" w:hAnsi="Amasis30"/>
+      <w:b w:val="0"/>
+      <w:sz w:val="48"/>
+    </w:rPr>
+  </w:style>
+  <w:style w:type="paragraph" w:customStyle="1" w:styleId="docDate">
+    <w:name w:val="&lt;docDate&gt;"/>
+    <w:basedOn w:val="docImprint"/>
+    <w:link w:val="docDateCar"/>
+    <w:qFormat/>
+    <w:rsid w:val="00440E8B"/>
+    <w:rPr>
+      <w:sz w:val="36"/>
+    </w:rPr>
+  </w:style>
+  <w:style w:type="character" w:customStyle="1" w:styleId="docImprintCar">
+    <w:name w:val="&lt;docImprint&gt; Car"/>
+    <w:basedOn w:val="Policepardfaut"/>
+    <w:link w:val="docImprint"/>
+    <w:rsid w:val="00440E8B"/>
+    <w:rPr>
+      <w:rFonts w:ascii="Amasis30" w:hAnsi="Amasis30"/>
+      <w:sz w:val="30"/>
+    </w:rPr>
+  </w:style>
+  <w:style w:type="character" w:customStyle="1" w:styleId="docDateCar">
+    <w:name w:val="&lt;docDate&gt; Car"/>
+    <w:basedOn w:val="docImprintCar"/>
+    <w:link w:val="docDate"/>
+    <w:rsid w:val="00440E8B"/>
+    <w:rPr>
+      <w:rFonts w:ascii="Amasis30" w:hAnsi="Amasis30"/>
+      <w:sz w:val="36"/>
+    </w:rPr>
+  </w:style>
+  <w:style w:type="paragraph" w:customStyle="1" w:styleId="sp">
+    <w:name w:val="&lt;sp&gt;"/>
+    <w:basedOn w:val="p"/>
+    <w:next w:val="speaker"/>
+    <w:link w:val="spCar"/>
+    <w:qFormat/>
+    <w:rsid w:val="001C2CDB"/>
+    <w:pPr>
+      <w:spacing w:line="240" w:lineRule="auto"/>
+      <w:ind w:firstLine="0"/>
+    </w:pPr>
+  </w:style>
+  <w:style w:type="character" w:customStyle="1" w:styleId="CorpsdetexteCar">
+    <w:name w:val="Corps de texte Car"/>
+    <w:basedOn w:val="Policepardfaut"/>
+    <w:link w:val="Corpsdetexte"/>
+    <w:rsid w:val="001C2CDB"/>
+    <w:rPr>
+      <w:rFonts w:ascii="Amasis30" w:hAnsi="Amasis30"/>
+      <w:sz w:val="36"/>
+    </w:rPr>
+  </w:style>
+  <w:style w:type="character" w:customStyle="1" w:styleId="pCar">
+    <w:name w:val="&lt;p&gt; Car"/>
+    <w:basedOn w:val="CorpsdetexteCar"/>
+    <w:link w:val="p"/>
+    <w:rsid w:val="001C2CDB"/>
+    <w:rPr>
+      <w:rFonts w:ascii="Amasis30" w:hAnsi="Amasis30"/>
+      <w:color w:val="00000A"/>
+      <w:sz w:val="36"/>
+    </w:rPr>
+  </w:style>
+  <w:style w:type="character" w:customStyle="1" w:styleId="spCar">
+    <w:name w:val="&lt;sp&gt; Car"/>
+    <w:basedOn w:val="pCar"/>
+    <w:link w:val="sp"/>
+    <w:rsid w:val="001C2CDB"/>
+    <w:rPr>
+      <w:rFonts w:ascii="Amasis30" w:hAnsi="Amasis30"/>
+      <w:color w:val="00000A"/>
+      <w:sz w:val="36"/>
     </w:rPr>
   </w:style>
 </w:styles>
@@ -2633,7 +2986,7 @@
 </file>
 
 <file path=customXml/itemProps1.xml><?xml version="1.0" encoding="utf-8"?>
-<ds:datastoreItem xmlns:ds="http://schemas.openxmlformats.org/officeDocument/2006/customXml" ds:itemID="{B2CF6768-6599-48C5-B965-A3C9B924BF26}">
+<ds:datastoreItem xmlns:ds="http://schemas.openxmlformats.org/officeDocument/2006/customXml" ds:itemID="{3A0AC330-FCA9-453A-ACC0-F3A94190F730}">
   <ds:schemaRefs>
     <ds:schemaRef ds:uri="http://schemas.openxmlformats.org/officeDocument/2006/bibliography"/>
   </ds:schemaRefs>

</xml_diff>